<commit_message>
uploaded feature list written by Darrel Wright
</commit_message>
<xml_diff>
--- a/UniqueBibleApp_FeatureList.docx
+++ b/UniqueBibleApp_FeatureList.docx
@@ -11,7 +11,6 @@
           <w:szCs w:val="28"/>
         </w:rPr>
       </w:pPr>
-      <w:proofErr w:type="spellStart"/>
       <w:r>
         <w:rPr>
           <w:b/>
@@ -19,17 +18,7 @@
           <w:sz w:val="28"/>
           <w:szCs w:val="28"/>
         </w:rPr>
-        <w:t>UniqueBible.app</w:t>
-      </w:r>
-      <w:proofErr w:type="spellEnd"/>
-      <w:r>
-        <w:rPr>
-          <w:b/>
-          <w:bCs/>
-          <w:sz w:val="28"/>
-          <w:szCs w:val="28"/>
-        </w:rPr>
-        <w:t xml:space="preserve"> </w:t>
+        <w:t xml:space="preserve">UniqueBible.app </w:t>
       </w:r>
       <w:r>
         <w:rPr>
@@ -112,10 +101,8 @@
           <w:sz w:val="28"/>
           <w:szCs w:val="28"/>
         </w:rPr>
-        <w:t xml:space="preserve"> </w:t>
-      </w:r>
-      <w:bookmarkStart w:id="0" w:name="_GoBack"/>
-      <w:bookmarkEnd w:id="0"/>
+        <w:t xml:space="preserve"> [written by user Darrel Wright</w:t>
+      </w:r>
       <w:r>
         <w:rPr>
           <w:b/>
@@ -123,7 +110,37 @@
           <w:sz w:val="28"/>
           <w:szCs w:val="28"/>
         </w:rPr>
-        <w:t>[written by user Darrel Wright]</w:t>
+        <w:t xml:space="preserve"> on Feb 9</w:t>
+      </w:r>
+      <w:r>
+        <w:rPr>
+          <w:b/>
+          <w:bCs/>
+          <w:sz w:val="28"/>
+          <w:szCs w:val="28"/>
+          <w:vertAlign w:val="superscript"/>
+        </w:rPr>
+        <w:t>th</w:t>
+      </w:r>
+      <w:r>
+        <w:rPr>
+          <w:b/>
+          <w:bCs/>
+          <w:sz w:val="28"/>
+          <w:szCs w:val="28"/>
+        </w:rPr>
+        <w:t xml:space="preserve"> 2020</w:t>
+      </w:r>
+      <w:bookmarkStart w:id="0" w:name="_GoBack"/>
+      <w:bookmarkEnd w:id="0"/>
+      <w:r>
+        <w:rPr>
+          <w:b/>
+          <w:bCs/>
+          <w:sz w:val="28"/>
+          <w:szCs w:val="28"/>
+        </w:rPr>
+        <w:t>]</w:t>
       </w:r>
     </w:p>
     <w:p>
@@ -145,10 +162,7 @@
         </w:numPr>
       </w:pPr>
       <w:r>
-        <w:t>F</w:t>
-      </w:r>
-      <w:r>
-        <w:t>avorite Bible setting allowing an additional Bible to be used in various operations</w:t>
+        <w:t>Favorite Bible setting allowing an additional Bible to be used in various operations</w:t>
       </w:r>
     </w:p>
     <w:p>
@@ -170,10 +184,7 @@
         </w:numPr>
       </w:pPr>
       <w:r>
-        <w:t xml:space="preserve">If </w:t>
-      </w:r>
-      <w:r>
-        <w:t xml:space="preserve">operating system </w:t>
+        <w:t xml:space="preserve">If operating system </w:t>
       </w:r>
       <w:r>
         <w:t>supports,</w:t>
@@ -223,10 +234,7 @@
         </w:numPr>
       </w:pPr>
       <w:r>
-        <w:t>Can display content in a floating wi</w:t>
-      </w:r>
-      <w:r>
-        <w:t xml:space="preserve">ndow that can be moved to a secondary </w:t>
+        <w:t xml:space="preserve">Can display content in a floating window that can be moved to a secondary </w:t>
       </w:r>
       <w:r>
         <w:t>screen</w:t>
@@ -254,18 +262,7 @@
         </w:numPr>
       </w:pPr>
       <w:r>
-        <w:t>Bottom window displays various types of data. For example, hovering on a Bible verse number will display in the bottom wind</w:t>
-      </w:r>
-      <w:r>
-        <w:t xml:space="preserve">ow that verse from the </w:t>
-      </w:r>
-      <w:proofErr w:type="spellStart"/>
-      <w:r>
-        <w:t>OHGBi</w:t>
-      </w:r>
-      <w:proofErr w:type="spellEnd"/>
-      <w:r>
-        <w:t xml:space="preserve"> Bible.</w:t>
+        <w:t>Bottom window displays various types of data. For example, hovering on a Bible verse number will display in the bottom window that verse from the OHGBi Bible.</w:t>
       </w:r>
     </w:p>
     <w:p>
@@ -282,37 +279,18 @@
         <w:t>a bible of any versions</w:t>
       </w:r>
       <w:r>
-        <w:t xml:space="preserve">, then hovering on a verse number will display the interlinear verse from the </w:t>
-      </w:r>
-      <w:proofErr w:type="spellStart"/>
-      <w:r>
-        <w:t>OHGBi</w:t>
-      </w:r>
-      <w:proofErr w:type="spellEnd"/>
-      <w:r>
-        <w:t xml:space="preserve">, giving you the Greek or Hebrew words and the interlinear from the </w:t>
-      </w:r>
-      <w:proofErr w:type="spellStart"/>
-      <w:r>
-        <w:t>OHGBi</w:t>
-      </w:r>
-      <w:proofErr w:type="spellEnd"/>
-      <w:r>
-        <w:t>.</w:t>
-      </w:r>
-    </w:p>
-    <w:p>
-      <w:pPr>
-        <w:numPr>
-          <w:ilvl w:val="2"/>
-          <w:numId w:val="1"/>
-        </w:numPr>
-      </w:pPr>
-      <w:r>
-        <w:t>While tha</w:t>
-      </w:r>
-      <w:r>
-        <w:t>t verse is displayed you can click a Greek or Hebrew word and the Study window displays</w:t>
+        <w:t>, then hovering on a verse number will display the interlinear verse from the OHGBi, giving you the Greek or Hebrew words and the interlinear from the OHGBi.</w:t>
+      </w:r>
+    </w:p>
+    <w:p>
+      <w:pPr>
+        <w:numPr>
+          <w:ilvl w:val="2"/>
+          <w:numId w:val="1"/>
+        </w:numPr>
+      </w:pPr>
+      <w:r>
+        <w:t>While that verse is displayed you can click a Greek or Hebrew word and the Study window displays</w:t>
       </w:r>
       <w:r>
         <w:t>, e.g.</w:t>
@@ -357,10 +335,7 @@
         </w:numPr>
       </w:pPr>
       <w:r>
-        <w:t>Selec</w:t>
-      </w:r>
-      <w:r>
-        <w:t>t to have images displayed in external toolbars</w:t>
+        <w:t>Select to have images displayed in external toolbars</w:t>
       </w:r>
     </w:p>
     <w:p>
@@ -415,10 +390,7 @@
         </w:numPr>
       </w:pPr>
       <w:r>
-        <w:t>History contro</w:t>
-      </w:r>
-      <w:r>
-        <w:t>ls for both Bible window and Study window</w:t>
+        <w:t>History controls for both Bible window and Study window</w:t>
       </w:r>
     </w:p>
     <w:p>
@@ -484,10 +456,7 @@
         </w:numPr>
       </w:pPr>
       <w:r>
-        <w:t xml:space="preserve">Viewing various Bible </w:t>
-      </w:r>
-      <w:r>
-        <w:t>dictionaries regarding that book</w:t>
+        <w:t>Viewing various Bible dictionaries regarding that book</w:t>
       </w:r>
     </w:p>
     <w:p>
@@ -520,13 +489,8 @@
         </w:numPr>
       </w:pPr>
       <w:r>
-        <w:t xml:space="preserve">Notes you may have entered or want to enter relating to the selected </w:t>
-      </w:r>
-      <w:proofErr w:type="spellStart"/>
-      <w:r>
-        <w:t>chapte</w:t>
-      </w:r>
-      <w:proofErr w:type="spellEnd"/>
+        <w:t>Notes you may have entered or want to enter relating to the selected chapte</w:t>
+      </w:r>
     </w:p>
     <w:p>
       <w:pPr>
@@ -547,10 +511,7 @@
         </w:numPr>
       </w:pPr>
       <w:r>
-        <w:t>key even</w:t>
-      </w:r>
-      <w:r>
-        <w:t>ts pertaining to the selected chapter</w:t>
+        <w:t>key events pertaining to the selected chapter</w:t>
       </w:r>
     </w:p>
     <w:p>
@@ -583,10 +544,7 @@
         </w:numPr>
       </w:pPr>
       <w:r>
-        <w:t>Chapter summary showing Content, Characters, Conclusion Key word, Strong verses and Striking Facts about</w:t>
-      </w:r>
-      <w:r>
-        <w:t xml:space="preserve"> that chapter</w:t>
+        <w:t>Chapter summary showing Content, Characters, Conclusion Key word, Strong verses and Striking Facts about that chapter</w:t>
       </w:r>
     </w:p>
     <w:p>
@@ -675,18 +633,7 @@
         </w:numPr>
       </w:pPr>
       <w:r>
-        <w:t>Book, C</w:t>
-      </w:r>
-      <w:r>
-        <w:t xml:space="preserve">hapter and verse translations from </w:t>
-      </w:r>
-      <w:proofErr w:type="spellStart"/>
-      <w:r>
-        <w:t>theBerean</w:t>
-      </w:r>
-      <w:proofErr w:type="spellEnd"/>
-      <w:r>
-        <w:t xml:space="preserve"> Interlinear, Literal and study Bibles</w:t>
+        <w:t>Book, Chapter and verse translations from theBerean Interlinear, Literal and study Bibles</w:t>
       </w:r>
     </w:p>
     <w:p>
@@ -722,15 +669,7 @@
         </w:numPr>
       </w:pPr>
       <w:r>
-        <w:t xml:space="preserve">New Testament gives </w:t>
-      </w:r>
-      <w:proofErr w:type="spellStart"/>
-      <w:r>
-        <w:t>Levinsohn’s</w:t>
-      </w:r>
-      <w:proofErr w:type="spellEnd"/>
-      <w:r>
-        <w:t xml:space="preserve"> GNT Discourse Features</w:t>
+        <w:t>New Testament gives Levinsohn’s GNT Discourse Features</w:t>
       </w:r>
     </w:p>
     <w:p>
@@ -741,10 +680,7 @@
         </w:numPr>
       </w:pPr>
       <w:r>
-        <w:t xml:space="preserve">Old Testament gives </w:t>
-      </w:r>
-      <w:r>
-        <w:t xml:space="preserve">ETCBC </w:t>
+        <w:t xml:space="preserve">Old Testament gives ETCBC </w:t>
       </w:r>
       <w:r>
         <w:t>Linguistic</w:t>
@@ -839,10 +775,7 @@
         <w:t>-</w:t>
       </w:r>
       <w:r>
-        <w:t>depth linguistic study and individual word data on one scre</w:t>
-      </w:r>
-      <w:r>
-        <w:t>en.</w:t>
+        <w:t>depth linguistic study and individual word data on one screen.</w:t>
       </w:r>
     </w:p>
     <w:p>
@@ -886,15 +819,7 @@
         </w:numPr>
       </w:pPr>
       <w:r>
-        <w:t>Treasury of Scripture Knowledge, enhanced (</w:t>
-      </w:r>
-      <w:proofErr w:type="spellStart"/>
-      <w:r>
-        <w:t>TSKe</w:t>
-      </w:r>
-      <w:proofErr w:type="spellEnd"/>
-      <w:r>
-        <w:t>)</w:t>
+        <w:t>Treasury of Scripture Knowledge, enhanced (TSKe)</w:t>
       </w:r>
     </w:p>
     <w:p>
@@ -916,10 +841,7 @@
         </w:numPr>
       </w:pPr>
       <w:r>
-        <w:t xml:space="preserve">Provides </w:t>
-      </w:r>
-      <w:r>
-        <w:t>related scriptures for the content of selected scripture.</w:t>
+        <w:t>Provides related scriptures for the content of selected scripture.</w:t>
       </w:r>
     </w:p>
     <w:p>
@@ -952,10 +874,7 @@
         </w:numPr>
       </w:pPr>
       <w:r>
-        <w:t>Takes the selected Bible verse and does a comparison with all insta</w:t>
-      </w:r>
-      <w:r>
-        <w:t>lled Bibles</w:t>
+        <w:t>Takes the selected Bible verse and does a comparison with all installed Bibles</w:t>
       </w:r>
     </w:p>
     <w:p>
@@ -999,10 +918,7 @@
         </w:numPr>
       </w:pPr>
       <w:r>
-        <w:t>Allows selecting Bibles to be used in showing differences with the curr</w:t>
-      </w:r>
-      <w:r>
-        <w:t>ent Bible.</w:t>
+        <w:t>Allows selecting Bibles to be used in showing differences with the current Bible.</w:t>
       </w:r>
     </w:p>
     <w:p>
@@ -1057,10 +973,7 @@
         </w:numPr>
       </w:pPr>
       <w:r>
-        <w:t>Allows adding more books to the favorite referenc</w:t>
-      </w:r>
-      <w:r>
-        <w:t>e book selections.</w:t>
+        <w:t>Allows adding more books to the favorite reference book selections.</w:t>
       </w:r>
     </w:p>
     <w:p>
@@ -1104,10 +1017,7 @@
         </w:numPr>
       </w:pPr>
       <w:r>
-        <w:t>Allows searching last opened reference book, selecting a specific reference book, using the favorite reference books, or us</w:t>
-      </w:r>
-      <w:r>
-        <w:t>ing all reference books.</w:t>
+        <w:t>Allows searching last opened reference book, selecting a specific reference book, using the favorite reference books, or using all reference books.</w:t>
       </w:r>
     </w:p>
     <w:p>
@@ -1140,10 +1050,7 @@
         </w:numPr>
       </w:pPr>
       <w:r>
-        <w:t>Allows searching UB Hebrew or Greek lexi</w:t>
-      </w:r>
-      <w:r>
-        <w:t>cons for a specific entry</w:t>
+        <w:t>Allows searching UB Hebrew or Greek lexicons for a specific entry</w:t>
       </w:r>
     </w:p>
     <w:p>
@@ -1160,10 +1067,7 @@
         <w:t>d-</w:t>
       </w:r>
       <w:r>
-        <w:t>party dictionary</w:t>
-      </w:r>
-      <w:r>
-        <w:t xml:space="preserve"> or selecting a third</w:t>
+        <w:t>party dictionary or selecting a third</w:t>
       </w:r>
       <w:r>
         <w:t>-</w:t>
@@ -1191,7 +1095,6 @@
         </w:numPr>
       </w:pPr>
       <w:r>
-        <w:lastRenderedPageBreak/>
         <w:t>Allows creating and/or searching chapter notes for the Bible used in either the Bible window or Study window.</w:t>
       </w:r>
     </w:p>
@@ -1236,13 +1139,7 @@
         </w:numPr>
       </w:pPr>
       <w:r>
-        <w:t xml:space="preserve">Allows creating and/or </w:t>
-      </w:r>
-      <w:r>
-        <w:t>opening text files. These files could be Bibl</w:t>
-      </w:r>
-      <w:r>
-        <w:t>e topic files or any text file you want to work with.</w:t>
+        <w:t>Allows creating and/or opening text files. These files could be Bible topic files or any text file you want to work with.</w:t>
       </w:r>
     </w:p>
     <w:p>
@@ -1297,10 +1194,7 @@
         </w:numPr>
       </w:pPr>
       <w:r>
-        <w:t xml:space="preserve">Allows importing music and/or video files from </w:t>
-      </w:r>
-      <w:r>
-        <w:t>You</w:t>
+        <w:t>Allows importing music and/or video files from You</w:t>
       </w:r>
       <w:r>
         <w:t>T</w:t>
@@ -1328,15 +1222,7 @@
         </w:numPr>
       </w:pPr>
       <w:r>
-        <w:t xml:space="preserve">Allows importing formatted Bibles, commentaries, </w:t>
-      </w:r>
-      <w:proofErr w:type="spellStart"/>
-      <w:r>
-        <w:t>Marvel.bible</w:t>
-      </w:r>
-      <w:proofErr w:type="spellEnd"/>
-      <w:r>
-        <w:t xml:space="preserve"> Datasets</w:t>
+        <w:t>Allows importing formatted Bibles, commentaries, Marvel.bible Datasets</w:t>
       </w:r>
     </w:p>
     <w:p>
@@ -1358,45 +1244,29 @@
         </w:numPr>
       </w:pPr>
       <w:r>
-        <w:t xml:space="preserve">Allows importing </w:t>
-      </w:r>
-      <w:proofErr w:type="spellStart"/>
-      <w:r>
-        <w:t>BibleBentoPlus</w:t>
-      </w:r>
-      <w:proofErr w:type="spellEnd"/>
-      <w:r>
-        <w:t xml:space="preserve"> lexicons and dictionaries</w:t>
-      </w:r>
-    </w:p>
-    <w:p>
-      <w:pPr>
-        <w:numPr>
-          <w:ilvl w:val="1"/>
-          <w:numId w:val="1"/>
-        </w:numPr>
-      </w:pPr>
-      <w:r>
-        <w:t>Allows importing third party modules from various</w:t>
-      </w:r>
-      <w:r>
-        <w:t xml:space="preserve"> sources</w:t>
-      </w:r>
-    </w:p>
-    <w:p>
-      <w:pPr>
-        <w:numPr>
-          <w:ilvl w:val="2"/>
-          <w:numId w:val="1"/>
-        </w:numPr>
-      </w:pPr>
-      <w:proofErr w:type="spellStart"/>
-      <w:r>
-        <w:t>MySword</w:t>
-      </w:r>
-      <w:proofErr w:type="spellEnd"/>
-      <w:r>
-        <w:t xml:space="preserve"> Bible, Commentary, Dictionary and Book modules</w:t>
+        <w:t>Allows importing BibleBentoPlus lexicons and dictionaries</w:t>
+      </w:r>
+    </w:p>
+    <w:p>
+      <w:pPr>
+        <w:numPr>
+          <w:ilvl w:val="1"/>
+          <w:numId w:val="1"/>
+        </w:numPr>
+      </w:pPr>
+      <w:r>
+        <w:t>Allows importing third party modules from various sources</w:t>
+      </w:r>
+    </w:p>
+    <w:p>
+      <w:pPr>
+        <w:numPr>
+          <w:ilvl w:val="2"/>
+          <w:numId w:val="1"/>
+        </w:numPr>
+      </w:pPr>
+      <w:r>
+        <w:t>MySword Bible, Commentary, Dictionary and Book modules</w:t>
       </w:r>
     </w:p>
     <w:p>
@@ -1417,13 +1287,8 @@
           <w:numId w:val="1"/>
         </w:numPr>
       </w:pPr>
-      <w:proofErr w:type="spellStart"/>
-      <w:r>
-        <w:t>MyBible</w:t>
-      </w:r>
-      <w:proofErr w:type="spellEnd"/>
-      <w:r>
-        <w:t xml:space="preserve"> Bible, Commentary and Dictionary modules</w:t>
+      <w:r>
+        <w:t>MyBible Bible, Commentary and Dictionary modules</w:t>
       </w:r>
     </w:p>
     <w:p>
@@ -1445,10 +1310,7 @@
         </w:numPr>
       </w:pPr>
       <w:r>
-        <w:t xml:space="preserve">Allows morphology searching on any Marvel Greek or Hebrew </w:t>
-      </w:r>
-      <w:r>
-        <w:t>Bible (MAB, MIB, MOB, MPB, and MTB)</w:t>
+        <w:t>Allows morphology searching on any Marvel Greek or Hebrew Bible (MAB, MIB, MOB, MPB, and MTB)</w:t>
       </w:r>
     </w:p>
     <w:p>
@@ -1503,10 +1365,7 @@
         </w:numPr>
       </w:pPr>
       <w:r>
-        <w:t>Search</w:t>
-      </w:r>
-      <w:r>
-        <w:t xml:space="preserve"> menu item allows searching </w:t>
+        <w:t xml:space="preserve">Search menu item allows searching </w:t>
       </w:r>
     </w:p>
     <w:p>
@@ -1561,10 +1420,7 @@
         </w:numPr>
       </w:pPr>
       <w:r>
-        <w:t xml:space="preserve">Search a Hebrew/Greek Lexicon for the </w:t>
-      </w:r>
-      <w:r>
-        <w:t>specified word.</w:t>
+        <w:t>Search a Hebrew/Greek Lexicon for the specified word.</w:t>
       </w:r>
     </w:p>
     <w:p>
@@ -1619,10 +1475,7 @@
         </w:numPr>
       </w:pPr>
       <w:r>
-        <w:t>Allows extract</w:t>
-      </w:r>
-      <w:r>
-        <w:t>ing all Bible references from the specified module, which can be a Bible or a book.</w:t>
+        <w:t>Allows extracting all Bible references from the specified module, which can be a Bible or a book.</w:t>
       </w:r>
     </w:p>
     <w:p>
@@ -1666,10 +1519,7 @@
         </w:numPr>
       </w:pPr>
       <w:r>
-        <w:t>These toolbars contain icons for</w:t>
-      </w:r>
-      <w:r>
-        <w:t xml:space="preserve"> just about every function within the application. You can select a function from the various menus or click its corresponding icon</w:t>
+        <w:t>These toolbars contain icons for just about every function within the application. You can select a function from the various menus or click its corresponding icon</w:t>
       </w:r>
     </w:p>
     <w:sectPr>

</xml_diff>